<commit_message>
Bildtext och graf tillagd.
</commit_message>
<xml_diff>
--- a/Kunskapskontroll-R-Statistical learning.docx
+++ b/Kunskapskontroll-R-Statistical learning.docx
@@ -3107,8 +3107,8 @@
         <w:pStyle w:val="Heading3"/>
       </w:pPr>
       <w:bookmarkStart w:id="8" w:name="_Toc162026619"/>
-      <w:bookmarkStart w:id="9" w:name="_Hlk162011164"/>
-      <w:bookmarkStart w:id="10" w:name="_Toc165062818"/>
+      <w:bookmarkStart w:id="9" w:name="_Toc165062818"/>
+      <w:bookmarkStart w:id="10" w:name="_Hlk162011164"/>
       <w:r>
         <w:t>Fråg</w:t>
       </w:r>
@@ -3122,7 +3122,7 @@
       <w:r>
         <w:t xml:space="preserve"> 1</w:t>
       </w:r>
-      <w:bookmarkEnd w:id="10"/>
+      <w:bookmarkEnd w:id="9"/>
     </w:p>
     <w:p>
       <w:r>
@@ -3176,7 +3176,7 @@
       </w:r>
       <w:bookmarkEnd w:id="14"/>
     </w:p>
-    <w:bookmarkEnd w:id="9"/>
+    <w:bookmarkEnd w:id="10"/>
     <w:bookmarkEnd w:id="13"/>
     <w:p/>
     <w:p/>
@@ -4032,12 +4032,12 @@
       <w:pPr>
         <w:pStyle w:val="Heading3"/>
       </w:pPr>
-      <w:bookmarkStart w:id="25" w:name="_Toc162026631"/>
-      <w:bookmarkStart w:id="26" w:name="_Toc165062827"/>
+      <w:bookmarkStart w:id="25" w:name="_Toc165062827"/>
+      <w:bookmarkStart w:id="26" w:name="_Toc162026631"/>
       <w:r>
         <w:t>Data preprocessing av blocketdata</w:t>
       </w:r>
-      <w:bookmarkEnd w:id="26"/>
+      <w:bookmarkEnd w:id="25"/>
       <w:r>
         <w:t xml:space="preserve"> </w:t>
       </w:r>
@@ -4411,7 +4411,7 @@
       <w:r>
         <w:t>(medelpris: SEK 251.000)</w:t>
       </w:r>
-      <w:bookmarkEnd w:id="25"/>
+      <w:bookmarkEnd w:id="26"/>
     </w:p>
     <w:p>
       <w:pPr>
@@ -5190,15 +5190,15 @@
       <w:pPr>
         <w:pStyle w:val="Heading2"/>
       </w:pPr>
-      <w:bookmarkStart w:id="32" w:name="_Toc162026632"/>
-      <w:bookmarkStart w:id="33" w:name="_Toc165062831"/>
+      <w:bookmarkStart w:id="32" w:name="_Toc165062831"/>
+      <w:bookmarkStart w:id="33" w:name="_Toc162026632"/>
       <w:r>
         <w:t>Re</w:t>
       </w:r>
       <w:r>
         <w:t>sonerande modellering</w:t>
       </w:r>
-      <w:bookmarkEnd w:id="33"/>
+      <w:bookmarkEnd w:id="32"/>
       <w:r>
         <w:t xml:space="preserve"> </w:t>
       </w:r>
@@ -5501,7 +5501,7 @@
         <w:lastRenderedPageBreak/>
         <w:t xml:space="preserve">Resultat </w:t>
       </w:r>
-      <w:bookmarkEnd w:id="32"/>
+      <w:bookmarkEnd w:id="33"/>
       <w:r>
         <w:t>med diskussion</w:t>
       </w:r>
@@ -5514,6 +5514,9 @@
       <w:r>
         <w:t xml:space="preserve"> och vad det kan användas till.</w:t>
       </w:r>
+      <w:r>
+        <w:t xml:space="preserve"> Prediktion görs i frågeställning2.</w:t>
+      </w:r>
     </w:p>
     <w:p>
       <w:pPr>
@@ -5540,12 +5543,12 @@
       <w:pPr>
         <w:pStyle w:val="Heading3"/>
       </w:pPr>
-      <w:bookmarkStart w:id="37" w:name="_Toc162026634"/>
-      <w:bookmarkStart w:id="38" w:name="_Toc165062834"/>
+      <w:bookmarkStart w:id="37" w:name="_Toc165062834"/>
+      <w:bookmarkStart w:id="38" w:name="_Toc162026634"/>
       <w:r>
         <w:t>Resultat Frågeställning 1</w:t>
       </w:r>
-      <w:bookmarkEnd w:id="38"/>
+      <w:bookmarkEnd w:id="37"/>
     </w:p>
     <w:p>
       <w:r>
@@ -5802,6 +5805,45 @@
       </w:r>
     </w:p>
     <w:p>
+      <w:r>
+        <w:drawing>
+          <wp:inline distT="0" distB="0" distL="0" distR="0" wp14:anchorId="4749CFAC" wp14:editId="58D49C31">
+            <wp:extent cx="2452495" cy="1747187"/>
+            <wp:effectExtent l="0" t="0" r="5080" b="5715"/>
+            <wp:docPr id="268412475" name="Picture 1" descr="A diagram with a line and dots&#10;&#10;Description automatically generated with medium confidence"/>
+            <wp:cNvGraphicFramePr>
+              <a:graphicFrameLocks xmlns:a="http://schemas.openxmlformats.org/drawingml/2006/main" noChangeAspect="1"/>
+            </wp:cNvGraphicFramePr>
+            <a:graphic xmlns:a="http://schemas.openxmlformats.org/drawingml/2006/main">
+              <a:graphicData uri="http://schemas.openxmlformats.org/drawingml/2006/picture">
+                <pic:pic xmlns:pic="http://schemas.openxmlformats.org/drawingml/2006/picture">
+                  <pic:nvPicPr>
+                    <pic:cNvPr id="268412475" name="Picture 1" descr="A diagram with a line and dots&#10;&#10;Description automatically generated with medium confidence"/>
+                    <pic:cNvPicPr/>
+                  </pic:nvPicPr>
+                  <pic:blipFill>
+                    <a:blip r:embed="rId28"/>
+                    <a:stretch>
+                      <a:fillRect/>
+                    </a:stretch>
+                  </pic:blipFill>
+                  <pic:spPr>
+                    <a:xfrm>
+                      <a:off x="0" y="0"/>
+                      <a:ext cx="2471364" cy="1760629"/>
+                    </a:xfrm>
+                    <a:prstGeom prst="rect">
+                      <a:avLst/>
+                    </a:prstGeom>
+                  </pic:spPr>
+                </pic:pic>
+              </a:graphicData>
+            </a:graphic>
+          </wp:inline>
+        </w:drawing>
+      </w:r>
+    </w:p>
+    <w:p>
       <w:pPr>
         <w:pStyle w:val="Caption"/>
       </w:pPr>
@@ -5826,6 +5868,9 @@
         <w:t>detta testset</w:t>
       </w:r>
       <w:bookmarkEnd w:id="41"/>
+      <w:r>
+        <w:t xml:space="preserve"> med en RMSE på testsetet på 76450kr.</w:t>
+      </w:r>
     </w:p>
     <w:bookmarkEnd w:id="42"/>
     <w:p>
@@ -5911,6 +5956,7 @@
         <w:rPr>
           <w:noProof/>
         </w:rPr>
+        <w:lastRenderedPageBreak/>
         <w:drawing>
           <wp:inline distT="0" distB="0" distL="0" distR="0" wp14:anchorId="57B4D062" wp14:editId="0338AE1A">
             <wp:extent cx="3360910" cy="1591519"/>
@@ -5927,7 +5973,7 @@
                     <pic:cNvPicPr/>
                   </pic:nvPicPr>
                   <pic:blipFill>
-                    <a:blip r:embed="rId28"/>
+                    <a:blip r:embed="rId29"/>
                     <a:stretch>
                       <a:fillRect/>
                     </a:stretch>
@@ -5969,7 +6015,26 @@
     <w:bookmarkEnd w:id="43"/>
     <w:p/>
     <w:p/>
-    <w:bookmarkEnd w:id="37"/>
+    <w:bookmarkEnd w:id="38"/>
+    <w:p/>
+    <w:p/>
+    <w:p/>
+    <w:p/>
+    <w:p/>
+    <w:p/>
+    <w:p/>
+    <w:p/>
+    <w:p/>
+    <w:p/>
+    <w:p/>
+    <w:p/>
+    <w:p/>
+    <w:p/>
+    <w:p/>
+    <w:p/>
+    <w:p/>
+    <w:p/>
+    <w:p/>
     <w:p/>
     <w:p>
       <w:pPr>
@@ -6129,7 +6194,7 @@
                     <pic:cNvPicPr/>
                   </pic:nvPicPr>
                   <pic:blipFill>
-                    <a:blip r:embed="rId29"/>
+                    <a:blip r:embed="rId30"/>
                     <a:stretch>
                       <a:fillRect/>
                     </a:stretch>
@@ -6205,7 +6270,7 @@
                     <pic:cNvPicPr/>
                   </pic:nvPicPr>
                   <pic:blipFill>
-                    <a:blip r:embed="rId30"/>
+                    <a:blip r:embed="rId31"/>
                     <a:stretch>
                       <a:fillRect/>
                     </a:stretch>
@@ -6248,14 +6313,11 @@
     </w:p>
     <w:p>
       <w:r>
-        <w:rPr>
-          <w:noProof/>
-        </w:rPr>
         <w:drawing>
-          <wp:inline distT="0" distB="0" distL="0" distR="0" wp14:anchorId="6A2F87F7" wp14:editId="5301E192">
-            <wp:extent cx="3636458" cy="1178525"/>
-            <wp:effectExtent l="0" t="0" r="2540" b="3175"/>
-            <wp:docPr id="1033409951" name="Picture 1" descr="A close-up of a computer screen&#10;&#10;Description automatically generated"/>
+          <wp:inline distT="0" distB="0" distL="0" distR="0" wp14:anchorId="238E2B6C" wp14:editId="5ECAC579">
+            <wp:extent cx="2896481" cy="2063487"/>
+            <wp:effectExtent l="0" t="0" r="0" b="0"/>
+            <wp:docPr id="1719253887" name="Picture 1" descr="A diagram with a line and dots&#10;&#10;Description automatically generated with medium confidence"/>
             <wp:cNvGraphicFramePr>
               <a:graphicFrameLocks xmlns:a="http://schemas.openxmlformats.org/drawingml/2006/main" noChangeAspect="1"/>
             </wp:cNvGraphicFramePr>
@@ -6263,11 +6325,11 @@
               <a:graphicData uri="http://schemas.openxmlformats.org/drawingml/2006/picture">
                 <pic:pic xmlns:pic="http://schemas.openxmlformats.org/drawingml/2006/picture">
                   <pic:nvPicPr>
-                    <pic:cNvPr id="590051625" name="Picture 1" descr="A close-up of a computer screen&#10;&#10;Description automatically generated"/>
+                    <pic:cNvPr id="1719253887" name="Picture 1" descr="A diagram with a line and dots&#10;&#10;Description automatically generated with medium confidence"/>
                     <pic:cNvPicPr/>
                   </pic:nvPicPr>
                   <pic:blipFill>
-                    <a:blip r:embed="rId27"/>
+                    <a:blip r:embed="rId28"/>
                     <a:stretch>
                       <a:fillRect/>
                     </a:stretch>
@@ -6275,7 +6337,7 @@
                   <pic:spPr>
                     <a:xfrm>
                       <a:off x="0" y="0"/>
-                      <a:ext cx="3673751" cy="1190611"/>
+                      <a:ext cx="2912490" cy="2074892"/>
                     </a:xfrm>
                     <a:prstGeom prst="rect">
                       <a:avLst/>
@@ -6293,11 +6355,18 @@
         <w:pStyle w:val="Caption"/>
       </w:pPr>
       <w:r>
-        <w:t>Detta får anses som den ”gyllene indikatorn” som förklarar bilpriser med en oberoende variabel.</w:t>
-      </w:r>
-    </w:p>
-    <w:p>
-      <w:r>
+        <w:t xml:space="preserve">Detta får anses som den ”gyllene indikatorn” </w:t>
+      </w:r>
+      <w:r>
+        <w:t>i en variabel med RMSE på 76450kr</w:t>
+      </w:r>
+      <w:r>
+        <w:t xml:space="preserve"> på testsetet.</w:t>
+      </w:r>
+    </w:p>
+    <w:p>
+      <w:r>
+        <w:lastRenderedPageBreak/>
         <w:t>En möjlig konkurrent som vinner i enkelhet är</w:t>
       </w:r>
       <w:r>
@@ -6306,15 +6375,16 @@
       <w:r>
         <w:t xml:space="preserve"> nedan:</w:t>
       </w:r>
-    </w:p>
-    <w:p/>
+      <w:r>
+        <w:t xml:space="preserve"> Den har en bra fit men är oprövad som prediktor.</w:t>
+      </w:r>
+    </w:p>
     <w:p/>
     <w:p>
       <w:r>
         <w:rPr>
           <w:noProof/>
         </w:rPr>
-        <w:lastRenderedPageBreak/>
         <w:drawing>
           <wp:inline distT="0" distB="0" distL="0" distR="0" wp14:anchorId="4DFC2DFF" wp14:editId="5E7D7B9C">
             <wp:extent cx="3360910" cy="1591519"/>
@@ -6331,7 +6401,7 @@
                     <pic:cNvPicPr/>
                   </pic:nvPicPr>
                   <pic:blipFill>
-                    <a:blip r:embed="rId28"/>
+                    <a:blip r:embed="rId29"/>
                     <a:stretch>
                       <a:fillRect/>
                     </a:stretch>
@@ -6369,9 +6439,6 @@
         <w:t>(ålder+1))</w:t>
       </w:r>
     </w:p>
-    <w:p/>
-    <w:p/>
-    <w:p/>
     <w:p/>
     <w:p/>
     <w:p/>
@@ -6701,7 +6768,7 @@
                     <pic:cNvPicPr/>
                   </pic:nvPicPr>
                   <pic:blipFill>
-                    <a:blip r:embed="rId31"/>
+                    <a:blip r:embed="rId32"/>
                     <a:stretch>
                       <a:fillRect/>
                     </a:stretch>
@@ -7157,8 +7224,8 @@
         <w:ind w:left="720"/>
       </w:pPr>
     </w:p>
-    <w:bookmarkStart w:id="57" w:name="_Toc165062842" w:displacedByCustomXml="next"/>
-    <w:bookmarkStart w:id="58" w:name="_Toc162026642" w:displacedByCustomXml="next"/>
+    <w:bookmarkStart w:id="57" w:name="_Toc162026642" w:displacedByCustomXml="next"/>
+    <w:bookmarkStart w:id="58" w:name="_Toc165062842" w:displacedByCustomXml="next"/>
     <w:sdt>
       <w:sdtPr>
         <w:rPr>
@@ -7409,8 +7476,8 @@
       </w:r>
     </w:p>
     <w:sectPr>
-      <w:footerReference w:type="default" r:id="rId32"/>
-      <w:footerReference w:type="first" r:id="rId33"/>
+      <w:footerReference w:type="default" r:id="rId33"/>
+      <w:footerReference w:type="first" r:id="rId34"/>
       <w:pgSz w:w="11906" w:h="16838"/>
       <w:pgMar w:top="1417" w:right="1417" w:bottom="1417" w:left="1417" w:header="708" w:footer="708" w:gutter="0"/>
       <w:pgNumType w:start="1"/>

</xml_diff>